<commit_message>
print subsets problem of arr
</commit_message>
<xml_diff>
--- a/Chapter_DS/DS.docx
+++ b/Chapter_DS/DS.docx
@@ -163,17 +163,12 @@
         <w:t xml:space="preserve">int </w:t>
       </w:r>
       <w:proofErr w:type="spellStart"/>
-      <w:proofErr w:type="gramStart"/>
       <w:r>
         <w:t>arr</w:t>
       </w:r>
       <w:proofErr w:type="spellEnd"/>
       <w:r>
-        <w:t>[</w:t>
-      </w:r>
-      <w:proofErr w:type="gramEnd"/>
-      <w:r>
-        <w:t>5] = {1, 2, 3, 4, 5};</w:t>
+        <w:t>[5] = {1, 2, 3, 4, 5};</w:t>
       </w:r>
     </w:p>
     <w:p>
@@ -766,6 +761,9 @@
     </w:p>
     <w:p>
       <w:r>
+        <w:rPr>
+          <w:noProof/>
+        </w:rPr>
         <w:drawing>
           <wp:inline distT="0" distB="0" distL="0" distR="0" wp14:anchorId="4B7F70C7" wp14:editId="11ED6D33">
             <wp:extent cx="5731510" cy="2378075"/>
@@ -809,6 +807,47 @@
         <w:t>DS</w:t>
       </w:r>
     </w:p>
+    <w:p/>
+    <w:p>
+      <w:r>
+        <w:br w:type="page"/>
+      </w:r>
+      <w:r>
+        <w:lastRenderedPageBreak/>
+        <w:t>14</w:t>
+      </w:r>
+      <w:r>
+        <w:rPr>
+          <w:vertAlign w:val="superscript"/>
+        </w:rPr>
+        <w:t>th</w:t>
+      </w:r>
+      <w:r>
+        <w:t xml:space="preserve"> July 2025 (Monday) Some imp question</w:t>
+      </w:r>
+    </w:p>
+    <w:p>
+      <w:r>
+        <w:t>Q1. Sum of 2 Num without the + and – sign</w:t>
+      </w:r>
+    </w:p>
+    <w:p>
+      <w:r>
+        <w:t xml:space="preserve">Q2. Print all subsets – based on backtracking </w:t>
+      </w:r>
+      <w:r>
+        <w:t xml:space="preserve">and recursion </w:t>
+      </w:r>
+    </w:p>
+    <w:p>
+      <w:r>
+        <w:t xml:space="preserve">Q3. </w:t>
+      </w:r>
+      <w:r>
+        <w:br w:type="page"/>
+      </w:r>
+    </w:p>
+    <w:p/>
     <w:sectPr>
       <w:footerReference w:type="default" r:id="rId8"/>
       <w:pgSz w:w="11906" w:h="16838"/>

</xml_diff>

<commit_message>
printSubset2 from arr which contain duplicate elem and learn how to remove the duplicate elem using recurssion backTracking
</commit_message>
<xml_diff>
--- a/Chapter_DS/DS.docx
+++ b/Chapter_DS/DS.docx
@@ -163,12 +163,17 @@
         <w:t xml:space="preserve">int </w:t>
       </w:r>
       <w:proofErr w:type="spellStart"/>
+      <w:proofErr w:type="gramStart"/>
       <w:r>
         <w:t>arr</w:t>
       </w:r>
       <w:proofErr w:type="spellEnd"/>
       <w:r>
-        <w:t>[5] = {1, 2, 3, 4, 5};</w:t>
+        <w:t>[</w:t>
+      </w:r>
+      <w:proofErr w:type="gramEnd"/>
+      <w:r>
+        <w:t>5] = {1, 2, 3, 4, 5};</w:t>
       </w:r>
     </w:p>
     <w:p>
@@ -833,7 +838,22 @@
     </w:p>
     <w:p>
       <w:r>
-        <w:t xml:space="preserve">Q2. Print all subsets – based on backtracking </w:t>
+        <w:t xml:space="preserve">Q2. Print all </w:t>
+      </w:r>
+      <w:r>
+        <w:t xml:space="preserve">subsets and Subset2 which contain </w:t>
+      </w:r>
+      <w:r>
+        <w:rPr>
+          <w:highlight w:val="cyan"/>
+        </w:rPr>
+        <w:t>duplicate</w:t>
+      </w:r>
+      <w:r>
+        <w:t xml:space="preserve"> element in array </w:t>
+      </w:r>
+      <w:r>
+        <w:t xml:space="preserve">– based on backtracking </w:t>
       </w:r>
       <w:r>
         <w:t xml:space="preserve">and recursion </w:t>

</xml_diff>